<commit_message>
Milestone 1 Master Document
first edit containing the skeleton for the Milestone 1 document.
</commit_message>
<xml_diff>
--- a/Milestone 1 Document.docx
+++ b/Milestone 1 Document.docx
@@ -348,6 +348,263 @@
         <w:spacing w:line="240" w:lineRule="auto"/>
         <w:jc w:val="center"/>
       </w:pPr>
+      <w:r>
+        <w:lastRenderedPageBreak/>
+        <w:t>Client Documents</w:t>
+      </w:r>
+    </w:p>
+    <w:p>
+      <w:r>
+        <w:br w:type="page"/>
+      </w:r>
+    </w:p>
+    <w:p>
+      <w:pPr>
+        <w:spacing w:line="240" w:lineRule="auto"/>
+        <w:jc w:val="center"/>
+      </w:pPr>
+      <w:r>
+        <w:lastRenderedPageBreak/>
+        <w:t>Client Documents</w:t>
+      </w:r>
+    </w:p>
+    <w:p>
+      <w:pPr>
+        <w:spacing w:line="240" w:lineRule="auto"/>
+        <w:jc w:val="center"/>
+      </w:pPr>
+      <w:r>
+        <w:t>Opening Statement</w:t>
+      </w:r>
+    </w:p>
+    <w:p>
+      <w:r>
+        <w:t>Milestone 1 of The Max Inventory System has been completed.  The development of this system continues to remain on schedule and on budget.</w:t>
+      </w:r>
+    </w:p>
+    <w:p>
+      <w:r>
+        <w:br w:type="page"/>
+      </w:r>
+    </w:p>
+    <w:p>
+      <w:pPr>
+        <w:jc w:val="center"/>
+      </w:pPr>
+      <w:r>
+        <w:lastRenderedPageBreak/>
+        <w:t>Client Documents</w:t>
+      </w:r>
+    </w:p>
+    <w:p>
+      <w:pPr>
+        <w:jc w:val="center"/>
+      </w:pPr>
+      <w:r>
+        <w:t>Executive Summary</w:t>
+      </w:r>
+    </w:p>
+    <w:p>
+      <w:r>
+        <w:br w:type="page"/>
+      </w:r>
+    </w:p>
+    <w:p>
+      <w:pPr>
+        <w:jc w:val="center"/>
+      </w:pPr>
+      <w:r>
+        <w:lastRenderedPageBreak/>
+        <w:t>Client Documents</w:t>
+      </w:r>
+    </w:p>
+    <w:p>
+      <w:pPr>
+        <w:jc w:val="center"/>
+      </w:pPr>
+      <w:r>
+        <w:t>Implications for Client</w:t>
+      </w:r>
+    </w:p>
+    <w:p>
+      <w:r>
+        <w:br w:type="page"/>
+      </w:r>
+    </w:p>
+    <w:p>
+      <w:pPr>
+        <w:jc w:val="center"/>
+      </w:pPr>
+      <w:r>
+        <w:lastRenderedPageBreak/>
+        <w:t>Client Documents</w:t>
+      </w:r>
+    </w:p>
+    <w:p>
+      <w:pPr>
+        <w:jc w:val="center"/>
+      </w:pPr>
+      <w:r>
+        <w:t>Items for Approval</w:t>
+      </w:r>
+    </w:p>
+    <w:p>
+      <w:r>
+        <w:br w:type="page"/>
+      </w:r>
+    </w:p>
+    <w:p>
+      <w:pPr>
+        <w:jc w:val="center"/>
+      </w:pPr>
+      <w:r>
+        <w:lastRenderedPageBreak/>
+        <w:t>Project Documents</w:t>
+      </w:r>
+    </w:p>
+    <w:p>
+      <w:r>
+        <w:br w:type="page"/>
+      </w:r>
+    </w:p>
+    <w:p>
+      <w:pPr>
+        <w:jc w:val="center"/>
+      </w:pPr>
+      <w:r>
+        <w:lastRenderedPageBreak/>
+        <w:t>Project Documents</w:t>
+      </w:r>
+    </w:p>
+    <w:p>
+      <w:pPr>
+        <w:jc w:val="center"/>
+      </w:pPr>
+      <w:r>
+        <w:t>System Service Request</w:t>
+      </w:r>
+    </w:p>
+    <w:p>
+      <w:r>
+        <w:br w:type="page"/>
+      </w:r>
+    </w:p>
+    <w:p>
+      <w:pPr>
+        <w:jc w:val="center"/>
+      </w:pPr>
+      <w:r>
+        <w:lastRenderedPageBreak/>
+        <w:t>Project Documents</w:t>
+      </w:r>
+    </w:p>
+    <w:p>
+      <w:pPr>
+        <w:jc w:val="center"/>
+      </w:pPr>
+      <w:r>
+        <w:t>Project Charter</w:t>
+      </w:r>
+    </w:p>
+    <w:p>
+      <w:r>
+        <w:br w:type="page"/>
+      </w:r>
+    </w:p>
+    <w:p>
+      <w:pPr>
+        <w:jc w:val="center"/>
+      </w:pPr>
+      <w:r>
+        <w:lastRenderedPageBreak/>
+        <w:t>Control Documents</w:t>
+      </w:r>
+    </w:p>
+    <w:p>
+      <w:r>
+        <w:br w:type="page"/>
+      </w:r>
+    </w:p>
+    <w:p>
+      <w:pPr>
+        <w:jc w:val="center"/>
+      </w:pPr>
+      <w:r>
+        <w:lastRenderedPageBreak/>
+        <w:t>Control Documents</w:t>
+      </w:r>
+    </w:p>
+    <w:p>
+      <w:pPr>
+        <w:jc w:val="center"/>
+      </w:pPr>
+      <w:r>
+        <w:t>Roles and Responsibilities</w:t>
+      </w:r>
+    </w:p>
+    <w:p>
+      <w:r>
+        <w:br w:type="page"/>
+      </w:r>
+    </w:p>
+    <w:p>
+      <w:pPr>
+        <w:jc w:val="center"/>
+      </w:pPr>
+      <w:r>
+        <w:lastRenderedPageBreak/>
+        <w:t>Control Documents</w:t>
+      </w:r>
+    </w:p>
+    <w:p>
+      <w:pPr>
+        <w:jc w:val="center"/>
+      </w:pPr>
+      <w:r>
+        <w:t>Change Log</w:t>
+      </w:r>
+    </w:p>
+    <w:p>
+      <w:r>
+        <w:br w:type="page"/>
+      </w:r>
+    </w:p>
+    <w:p>
+      <w:pPr>
+        <w:jc w:val="center"/>
+      </w:pPr>
+      <w:r>
+        <w:lastRenderedPageBreak/>
+        <w:t>Communication Management Plan</w:t>
+      </w:r>
+    </w:p>
+    <w:p>
+      <w:r>
+        <w:br w:type="page"/>
+      </w:r>
+    </w:p>
+    <w:p>
+      <w:pPr>
+        <w:jc w:val="center"/>
+      </w:pPr>
+      <w:r>
+        <w:lastRenderedPageBreak/>
+        <w:t>Meeting Communication</w:t>
+      </w:r>
+    </w:p>
+    <w:p>
+      <w:r>
+        <w:br w:type="page"/>
+      </w:r>
+    </w:p>
+    <w:p>
+      <w:pPr>
+        <w:jc w:val="center"/>
+      </w:pPr>
+      <w:r>
+        <w:lastRenderedPageBreak/>
+        <w:t>Team Member Status Report</w:t>
+      </w:r>
       <w:bookmarkStart w:id="0" w:name="_GoBack"/>
       <w:bookmarkEnd w:id="0"/>
     </w:p>
@@ -421,7 +678,7 @@
           <w:rPr>
             <w:noProof/>
           </w:rPr>
-          <w:t>3</w:t>
+          <w:t>1</w:t>
         </w:r>
         <w:r>
           <w:rPr>
@@ -1067,7 +1324,7 @@
   <w:rsids>
     <w:rsidRoot w:val="000313D4"/>
     <w:rsid w:val="000313D4"/>
-    <w:rsid w:val="006D6EEB"/>
+    <w:rsid w:val="00724B8D"/>
   </w:rsids>
   <m:mathPr>
     <m:mathFont m:val="Cambria Math"/>

</xml_diff>